<commit_message>
Update alle modules naar een install-script -versie Features in alle modules gedisabled Clean up code in alle modules Dummy and bullet proof voor "project argus"-release 2017-01
</commit_message>
<xml_diff>
--- a/sites/all/modules/argus_document_generator/plugins/docs/BRF_Definitieve_uitsluiting.docx
+++ b/sites/all/modules/argus_document_generator/plugins/docs/BRF_Definitieve_uitsluiting.docx
@@ -612,6 +612,7 @@
         </w:rPr>
         <w:t>Met vriendelijke groeten</w:t>
       </w:r>
+      <w:bookmarkStart w:id="0" w:name="_GoBack"/>
     </w:p>
     <w:p>
       <w:pPr>
@@ -629,80 +630,37 @@
     </w:p>
     <w:p>
       <w:pPr>
-        <w:tabs>
-          <w:tab w:val="left" w:pos="1701"/>
-          <w:tab w:val="left" w:pos="3544"/>
-          <w:tab w:val="left" w:pos="5387"/>
-          <w:tab w:val="left" w:pos="7513"/>
-        </w:tabs>
-        <w:rPr>
-          <w:sz w:val="20"/>
-          <w:szCs w:val="20"/>
-        </w:rPr>
-      </w:pPr>
+        <w:spacing w:line="360" w:lineRule="auto"/>
+        <w:rPr>
+          <w:szCs w:val="22"/>
+          <w:lang w:val="nl-BE"/>
+        </w:rPr>
+      </w:pPr>
+      <w:r>
+        <w:rPr>
+          <w:szCs w:val="22"/>
+          <w:lang w:val="nl-BE"/>
+        </w:rPr>
+        <w:t>NAAM, directeur</w:t>
+      </w:r>
     </w:p>
     <w:p>
       <w:pPr>
-        <w:tabs>
-          <w:tab w:val="left" w:pos="1701"/>
-          <w:tab w:val="left" w:pos="3544"/>
-          <w:tab w:val="left" w:pos="5387"/>
-          <w:tab w:val="left" w:pos="7513"/>
-        </w:tabs>
-        <w:rPr>
-          <w:sz w:val="20"/>
-          <w:szCs w:val="20"/>
-        </w:rPr>
-      </w:pPr>
+        <w:spacing w:line="360" w:lineRule="auto"/>
+        <w:rPr>
+          <w:szCs w:val="22"/>
+          <w:lang w:val="nl-BE"/>
+        </w:rPr>
+      </w:pPr>
+      <w:r>
+        <w:rPr>
+          <w:szCs w:val="22"/>
+          <w:lang w:val="nl-BE"/>
+        </w:rPr>
+        <w:t>School</w:t>
+      </w:r>
     </w:p>
-    <w:p>
-      <w:pPr>
-        <w:tabs>
-          <w:tab w:val="left" w:pos="1701"/>
-          <w:tab w:val="left" w:pos="3544"/>
-          <w:tab w:val="left" w:pos="5387"/>
-          <w:tab w:val="left" w:pos="7513"/>
-        </w:tabs>
-        <w:rPr>
-          <w:sz w:val="20"/>
-          <w:szCs w:val="20"/>
-        </w:rPr>
-      </w:pPr>
-      <w:r>
-        <w:rPr>
-          <w:sz w:val="20"/>
-          <w:szCs w:val="20"/>
-        </w:rPr>
-        <w:t>M</w:t>
-      </w:r>
-      <w:r>
-        <w:rPr>
-          <w:sz w:val="20"/>
-          <w:szCs w:val="20"/>
-        </w:rPr>
-        <w:t>. Blevi</w:t>
-      </w:r>
-    </w:p>
-    <w:p>
-      <w:pPr>
-        <w:tabs>
-          <w:tab w:val="left" w:pos="1701"/>
-          <w:tab w:val="left" w:pos="3544"/>
-          <w:tab w:val="left" w:pos="5387"/>
-          <w:tab w:val="left" w:pos="7513"/>
-        </w:tabs>
-        <w:rPr>
-          <w:szCs w:val="22"/>
-        </w:rPr>
-      </w:pPr>
-      <w:r>
-        <w:rPr>
-          <w:sz w:val="20"/>
-          <w:szCs w:val="20"/>
-        </w:rPr>
-        <w:t>Directeur KTA1</w:t>
-      </w:r>
-    </w:p>
+    <w:bookmarkEnd w:id="0"/>
     <w:sectPr>
       <w:headerReference w:type="even" r:id="rId9"/>
       <w:headerReference w:type="default" r:id="rId10"/>
@@ -991,8 +949,6 @@
       </w:rPr>
       <w:t>Telefoon - email - website</w:t>
     </w:r>
-    <w:bookmarkStart w:id="0" w:name="_GoBack"/>
-    <w:bookmarkEnd w:id="0"/>
   </w:p>
 </w:ftr>
 </file>
@@ -3081,7 +3037,7 @@
 </file>
 
 <file path=customXml/itemProps1.xml><?xml version="1.0" encoding="utf-8"?>
-<ds:datastoreItem xmlns:ds="http://schemas.openxmlformats.org/officeDocument/2006/customXml" ds:itemID="{2A88BCC4-FCEE-9742-B57F-A9E59FF5F03D}">
+<ds:datastoreItem xmlns:ds="http://schemas.openxmlformats.org/officeDocument/2006/customXml" ds:itemID="{3E309761-64B7-2D46-A7B2-7FBD2862ED71}">
   <ds:schemaRefs>
     <ds:schemaRef ds:uri="http://schemas.openxmlformats.org/officeDocument/2006/bibliography"/>
   </ds:schemaRefs>

</xml_diff>